<commit_message>
included figures chapter 1
</commit_message>
<xml_diff>
--- a/THESIS/APPENDIX_FORMS/Statement_of_individual_author_contributions_to_figures_tables_4-2022.docx
+++ b/THESIS/APPENDIX_FORMS/Statement_of_individual_author_contributions_to_figures_tables_4-2022.docx
@@ -154,36 +154,22 @@
               </w:rPr>
               <w:t>ript 1: Research Article (</w:t>
             </w:r>
+            <w:bookmarkStart w:id="0" w:name="OLE_LINK47"/>
             <w:r>
               <w:rPr>
                 <w:b/>
                 <w:szCs w:val="20"/>
                 <w:lang w:val="en-US"/>
               </w:rPr>
-              <w:t>preliminarily a</w:t>
-            </w:r>
+              <w:t>published</w:t>
+            </w:r>
+            <w:bookmarkEnd w:id="0"/>
             <w:r>
               <w:rPr>
                 <w:b/>
                 <w:szCs w:val="20"/>
                 <w:lang w:val="en-US"/>
               </w:rPr>
-              <w:t>c</w:t>
-            </w:r>
-            <w:r>
-              <w:rPr>
-                <w:b/>
-                <w:szCs w:val="20"/>
-                <w:lang w:val="en-US"/>
-              </w:rPr>
-              <w:t>cepted</w:t>
-            </w:r>
-            <w:r>
-              <w:rPr>
-                <w:b/>
-                <w:szCs w:val="20"/>
-                <w:lang w:val="en-US"/>
-              </w:rPr>
               <w:t>)</w:t>
             </w:r>
             <w:r>
@@ -202,7 +188,7 @@
                 <w:lang w:val="en-US"/>
               </w:rPr>
             </w:pPr>
-            <w:bookmarkStart w:id="0" w:name="OLE_LINK7"/>
+            <w:bookmarkStart w:id="1" w:name="OLE_LINK7"/>
             <w:r>
               <w:rPr>
                 <w:szCs w:val="20"/>
@@ -219,8 +205,8 @@
               </w:rPr>
               <w:t xml:space="preserve"> </w:t>
             </w:r>
-            <w:bookmarkStart w:id="1" w:name="_Hlk151040248"/>
-            <w:bookmarkStart w:id="2" w:name="OLE_LINK14"/>
+            <w:bookmarkStart w:id="2" w:name="_Hlk151040248"/>
+            <w:bookmarkStart w:id="3" w:name="OLE_LINK14"/>
             <w:r>
               <w:rPr>
                 <w:szCs w:val="20"/>
@@ -229,8 +215,8 @@
               </w:rPr>
               <w:t>(MK)</w:t>
             </w:r>
-            <w:bookmarkEnd w:id="1"/>
             <w:bookmarkEnd w:id="2"/>
+            <w:bookmarkEnd w:id="3"/>
             <w:r>
               <w:rPr>
                 <w:szCs w:val="20"/>
@@ -260,7 +246,7 @@
               </w:rPr>
               <w:t xml:space="preserve">, </w:t>
             </w:r>
-            <w:bookmarkStart w:id="3" w:name="OLE_LINK202"/>
+            <w:bookmarkStart w:id="4" w:name="OLE_LINK202"/>
             <w:r>
               <w:rPr>
                 <w:szCs w:val="20"/>
@@ -275,7 +261,7 @@
               </w:rPr>
               <w:t xml:space="preserve"> </w:t>
             </w:r>
-            <w:bookmarkEnd w:id="3"/>
+            <w:bookmarkEnd w:id="4"/>
             <w:r>
               <w:rPr>
                 <w:szCs w:val="20"/>
@@ -536,7 +522,32 @@
               </w:rPr>
               <w:t>Cancer Research Communications</w:t>
             </w:r>
-            <w:bookmarkEnd w:id="0"/>
+            <w:bookmarkEnd w:id="1"/>
+            <w:r>
+              <w:rPr>
+                <w:b/>
+                <w:bCs/>
+                <w:szCs w:val="20"/>
+                <w:lang w:val="en-US"/>
+              </w:rPr>
+              <w:t>,</w:t>
+            </w:r>
+            <w:r>
+              <w:rPr>
+                <w:b/>
+                <w:bCs/>
+                <w:szCs w:val="20"/>
+                <w:lang w:val="en-US"/>
+              </w:rPr>
+              <w:t xml:space="preserve"> </w:t>
+            </w:r>
+            <w:r>
+              <w:rPr>
+                <w:szCs w:val="20"/>
+                <w:lang w:val="en-US"/>
+              </w:rPr>
+              <w:t>https://doi.org/10.1158/2767-9764.CRC-23-0411</w:t>
+            </w:r>
           </w:p>
         </w:tc>
       </w:tr>
@@ -640,7 +651,7 @@
                 <w:lang w:val="en-US"/>
               </w:rPr>
             </w:pPr>
-            <w:bookmarkStart w:id="4" w:name="_Hlk160540451"/>
+            <w:bookmarkStart w:id="5" w:name="_Hlk160540451"/>
             <w:r>
               <w:rPr>
                 <w:szCs w:val="20"/>
@@ -670,7 +681,7 @@
                 <w:lang w:val="en-US"/>
               </w:rPr>
             </w:pPr>
-            <w:bookmarkStart w:id="5" w:name="OLE_LINK29"/>
+            <w:bookmarkStart w:id="6" w:name="OLE_LINK29"/>
             <w:r>
               <w:rPr>
                 <w:szCs w:val="20"/>
@@ -679,7 +690,7 @@
               </w:rPr>
               <w:t>MK</w:t>
             </w:r>
-            <w:bookmarkEnd w:id="5"/>
+            <w:bookmarkEnd w:id="6"/>
           </w:p>
         </w:tc>
         <w:tc>
@@ -957,8 +968,8 @@
                 <w:lang w:val="en-US"/>
               </w:rPr>
             </w:pPr>
-            <w:bookmarkStart w:id="6" w:name="_Hlk151459443"/>
-            <w:bookmarkEnd w:id="4"/>
+            <w:bookmarkStart w:id="7" w:name="_Hlk151459443"/>
+            <w:bookmarkEnd w:id="5"/>
             <w:r>
               <w:rPr>
                 <w:szCs w:val="20"/>
@@ -1111,7 +1122,7 @@
           </w:p>
         </w:tc>
       </w:tr>
-      <w:bookmarkEnd w:id="6"/>
+      <w:bookmarkEnd w:id="7"/>
       <w:tr>
         <w:trPr>
           <w:trHeight w:val="264"/>
@@ -1767,7 +1778,7 @@
                 <w:lang w:val="en-US"/>
               </w:rPr>
             </w:pPr>
-            <w:bookmarkStart w:id="7" w:name="_Hlk151459897"/>
+            <w:bookmarkStart w:id="8" w:name="_Hlk151459897"/>
             <w:r>
               <w:rPr>
                 <w:szCs w:val="20"/>
@@ -1920,7 +1931,7 @@
           </w:p>
         </w:tc>
       </w:tr>
-      <w:bookmarkEnd w:id="7"/>
+      <w:bookmarkEnd w:id="8"/>
       <w:tr>
         <w:trPr>
           <w:trHeight w:val="264"/>
@@ -3811,7 +3822,7 @@
                 <w:lang w:val="en-US"/>
               </w:rPr>
             </w:pPr>
-            <w:bookmarkStart w:id="8" w:name="OLE_LINK3"/>
+            <w:bookmarkStart w:id="9" w:name="OLE_LINK3"/>
             <w:r>
               <w:rPr>
                 <w:b/>
@@ -3993,7 +4004,7 @@
                 <w:lang w:val="en-US"/>
               </w:rPr>
             </w:pPr>
-            <w:bookmarkStart w:id="9" w:name="_Hlk160540486"/>
+            <w:bookmarkStart w:id="10" w:name="_Hlk160540486"/>
             <w:r>
               <w:rPr>
                 <w:b/>
@@ -4051,7 +4062,7 @@
           </w:p>
         </w:tc>
       </w:tr>
-      <w:bookmarkEnd w:id="9"/>
+      <w:bookmarkEnd w:id="10"/>
       <w:tr>
         <w:tc>
           <w:tcPr>
@@ -4226,7 +4237,7 @@
                 <w:lang w:val="en-US"/>
               </w:rPr>
             </w:pPr>
-            <w:bookmarkStart w:id="10" w:name="_Hlk151460731"/>
+            <w:bookmarkStart w:id="11" w:name="_Hlk151460731"/>
             <w:r>
               <w:rPr>
                 <w:b/>
@@ -4306,8 +4317,8 @@
                 <w:lang w:val="en-US"/>
               </w:rPr>
             </w:pPr>
-            <w:bookmarkStart w:id="11" w:name="_Hlk151643074"/>
-            <w:bookmarkEnd w:id="10"/>
+            <w:bookmarkStart w:id="12" w:name="_Hlk151643074"/>
+            <w:bookmarkEnd w:id="11"/>
             <w:r>
               <w:rPr>
                 <w:szCs w:val="20"/>
@@ -4429,235 +4440,6 @@
                 <w:lang w:val="en-US"/>
               </w:rPr>
             </w:pPr>
-          </w:p>
-        </w:tc>
-      </w:tr>
-      <w:bookmarkEnd w:id="11"/>
-      <w:tr>
-        <w:trPr>
-          <w:trHeight w:val="264"/>
-        </w:trPr>
-        <w:tc>
-          <w:tcPr>
-            <w:tcW w:w="2263" w:type="dxa"/>
-            <w:tcMar>
-              <w:top w:w="28" w:type="dxa"/>
-              <w:left w:w="57" w:type="dxa"/>
-              <w:bottom w:w="28" w:type="dxa"/>
-              <w:right w:w="57" w:type="dxa"/>
-            </w:tcMar>
-            <w:vAlign w:val="center"/>
-          </w:tcPr>
-          <w:p>
-            <w:pPr>
-              <w:rPr>
-                <w:szCs w:val="20"/>
-                <w:lang w:val="en-US"/>
-              </w:rPr>
-            </w:pPr>
-            <w:r>
-              <w:rPr>
-                <w:szCs w:val="20"/>
-                <w:lang w:val="en-US"/>
-              </w:rPr>
-              <w:t>2</w:t>
-            </w:r>
-          </w:p>
-        </w:tc>
-        <w:tc>
-          <w:tcPr>
-            <w:tcW w:w="782" w:type="dxa"/>
-            <w:tcMar>
-              <w:top w:w="28" w:type="dxa"/>
-              <w:left w:w="57" w:type="dxa"/>
-              <w:bottom w:w="28" w:type="dxa"/>
-              <w:right w:w="57" w:type="dxa"/>
-            </w:tcMar>
-            <w:vAlign w:val="center"/>
-          </w:tcPr>
-          <w:p>
-            <w:pPr>
-              <w:jc w:val="center"/>
-              <w:rPr>
-                <w:szCs w:val="20"/>
-                <w:u w:val="single"/>
-                <w:lang w:val="en-US"/>
-              </w:rPr>
-            </w:pPr>
-            <w:r>
-              <w:rPr>
-                <w:szCs w:val="20"/>
-                <w:u w:val="single"/>
-                <w:lang w:val="en-US"/>
-              </w:rPr>
-              <w:t>MK</w:t>
-            </w:r>
-          </w:p>
-        </w:tc>
-        <w:tc>
-          <w:tcPr>
-            <w:tcW w:w="1435" w:type="dxa"/>
-            <w:tcMar>
-              <w:top w:w="28" w:type="dxa"/>
-              <w:left w:w="57" w:type="dxa"/>
-              <w:bottom w:w="28" w:type="dxa"/>
-              <w:right w:w="57" w:type="dxa"/>
-            </w:tcMar>
-            <w:vAlign w:val="center"/>
-          </w:tcPr>
-          <w:p>
-            <w:pPr>
-              <w:jc w:val="center"/>
-              <w:rPr>
-                <w:szCs w:val="20"/>
-                <w:lang w:val="en-US"/>
-              </w:rPr>
-            </w:pPr>
-          </w:p>
-        </w:tc>
-        <w:tc>
-          <w:tcPr>
-            <w:tcW w:w="1435" w:type="dxa"/>
-            <w:tcMar>
-              <w:top w:w="28" w:type="dxa"/>
-              <w:left w:w="57" w:type="dxa"/>
-              <w:bottom w:w="28" w:type="dxa"/>
-              <w:right w:w="57" w:type="dxa"/>
-            </w:tcMar>
-            <w:vAlign w:val="center"/>
-          </w:tcPr>
-          <w:p>
-            <w:pPr>
-              <w:jc w:val="center"/>
-              <w:rPr>
-                <w:szCs w:val="20"/>
-                <w:lang w:val="en-US"/>
-              </w:rPr>
-            </w:pPr>
-          </w:p>
-        </w:tc>
-        <w:tc>
-          <w:tcPr>
-            <w:tcW w:w="1435" w:type="dxa"/>
-            <w:tcMar>
-              <w:top w:w="28" w:type="dxa"/>
-              <w:left w:w="57" w:type="dxa"/>
-              <w:bottom w:w="28" w:type="dxa"/>
-              <w:right w:w="57" w:type="dxa"/>
-            </w:tcMar>
-            <w:vAlign w:val="center"/>
-          </w:tcPr>
-          <w:p>
-            <w:pPr>
-              <w:jc w:val="center"/>
-              <w:rPr>
-                <w:szCs w:val="20"/>
-                <w:lang w:val="en-US"/>
-              </w:rPr>
-            </w:pPr>
-          </w:p>
-        </w:tc>
-        <w:tc>
-          <w:tcPr>
-            <w:tcW w:w="1434" w:type="dxa"/>
-            <w:tcMar>
-              <w:top w:w="28" w:type="dxa"/>
-              <w:left w:w="57" w:type="dxa"/>
-              <w:bottom w:w="28" w:type="dxa"/>
-              <w:right w:w="57" w:type="dxa"/>
-            </w:tcMar>
-            <w:vAlign w:val="center"/>
-          </w:tcPr>
-          <w:p>
-            <w:pPr>
-              <w:jc w:val="center"/>
-              <w:rPr>
-                <w:szCs w:val="20"/>
-                <w:lang w:val="en-US"/>
-              </w:rPr>
-            </w:pPr>
-          </w:p>
-        </w:tc>
-      </w:tr>
-      <w:tr>
-        <w:trPr>
-          <w:trHeight w:val="264"/>
-        </w:trPr>
-        <w:tc>
-          <w:tcPr>
-            <w:tcW w:w="2263" w:type="dxa"/>
-            <w:shd w:val="clear" w:color="auto" w:fill="BFBFBF" w:themeFill="background1" w:themeFillShade="BF"/>
-            <w:tcMar>
-              <w:top w:w="28" w:type="dxa"/>
-              <w:left w:w="57" w:type="dxa"/>
-              <w:bottom w:w="28" w:type="dxa"/>
-              <w:right w:w="57" w:type="dxa"/>
-            </w:tcMar>
-            <w:vAlign w:val="center"/>
-          </w:tcPr>
-          <w:p>
-            <w:pPr>
-              <w:rPr>
-                <w:b/>
-                <w:szCs w:val="20"/>
-                <w:lang w:val="en-US"/>
-              </w:rPr>
-            </w:pPr>
-            <w:bookmarkStart w:id="12" w:name="_Hlk160540185"/>
-            <w:r>
-              <w:rPr>
-                <w:b/>
-                <w:szCs w:val="20"/>
-                <w:lang w:val="en-US"/>
-              </w:rPr>
-              <w:t>Documentation</w:t>
-            </w:r>
-          </w:p>
-        </w:tc>
-        <w:tc>
-          <w:tcPr>
-            <w:tcW w:w="6521" w:type="dxa"/>
-            <w:gridSpan w:val="5"/>
-            <w:shd w:val="clear" w:color="auto" w:fill="BFBFBF" w:themeFill="background1" w:themeFillShade="BF"/>
-            <w:tcMar>
-              <w:top w:w="28" w:type="dxa"/>
-              <w:left w:w="57" w:type="dxa"/>
-              <w:bottom w:w="28" w:type="dxa"/>
-              <w:right w:w="57" w:type="dxa"/>
-            </w:tcMar>
-            <w:vAlign w:val="center"/>
-          </w:tcPr>
-          <w:p>
-            <w:pPr>
-              <w:rPr>
-                <w:b/>
-                <w:szCs w:val="20"/>
-                <w:lang w:val="en-US"/>
-              </w:rPr>
-            </w:pPr>
-            <w:r>
-              <w:rPr>
-                <w:b/>
-                <w:szCs w:val="20"/>
-                <w:lang w:val="en-GB"/>
-              </w:rPr>
-              <w:t xml:space="preserve">Author </w:t>
-            </w:r>
-            <w:r>
-              <w:rPr>
-                <w:b/>
-                <w:szCs w:val="20"/>
-                <w:lang w:val="en-GB"/>
-              </w:rPr>
-              <w:t xml:space="preserve">Initials, </w:t>
-            </w:r>
-            <w:r>
-              <w:rPr>
-                <w:szCs w:val="20"/>
-                <w:lang w:val="en-GB"/>
-              </w:rPr>
-              <w:t>Responsibility decreasing from left to right</w:t>
-            </w:r>
           </w:p>
         </w:tc>
       </w:tr>
@@ -4680,19 +4462,16 @@
           <w:p>
             <w:pPr>
               <w:rPr>
-                <w:bCs/>
-                <w:szCs w:val="20"/>
-                <w:lang w:val="en-US"/>
-              </w:rPr>
-            </w:pPr>
-            <w:r>
-              <w:rPr>
-                <w:bCs/>
-                <w:szCs w:val="20"/>
-                <w:lang w:val="en-US"/>
-              </w:rPr>
-              <w:lastRenderedPageBreak/>
-              <w:t>README</w:t>
+                <w:szCs w:val="20"/>
+                <w:lang w:val="en-US"/>
+              </w:rPr>
+            </w:pPr>
+            <w:r>
+              <w:rPr>
+                <w:szCs w:val="20"/>
+                <w:lang w:val="en-US"/>
+              </w:rPr>
+              <w:t>2</w:t>
             </w:r>
           </w:p>
         </w:tc>
@@ -4711,7 +4490,6 @@
             <w:pPr>
               <w:jc w:val="center"/>
               <w:rPr>
-                <w:b/>
                 <w:szCs w:val="20"/>
                 <w:u w:val="single"/>
                 <w:lang w:val="en-US"/>
@@ -4742,7 +4520,6 @@
             <w:pPr>
               <w:jc w:val="center"/>
               <w:rPr>
-                <w:b/>
                 <w:szCs w:val="20"/>
                 <w:lang w:val="en-US"/>
               </w:rPr>
@@ -4764,7 +4541,6 @@
             <w:pPr>
               <w:jc w:val="center"/>
               <w:rPr>
-                <w:b/>
                 <w:szCs w:val="20"/>
                 <w:lang w:val="en-US"/>
               </w:rPr>
@@ -4786,7 +4562,6 @@
             <w:pPr>
               <w:jc w:val="center"/>
               <w:rPr>
-                <w:b/>
                 <w:szCs w:val="20"/>
                 <w:lang w:val="en-US"/>
               </w:rPr>
@@ -4808,7 +4583,6 @@
             <w:pPr>
               <w:jc w:val="center"/>
               <w:rPr>
-                <w:b/>
                 <w:szCs w:val="20"/>
                 <w:lang w:val="en-US"/>
               </w:rPr>
@@ -4823,6 +4597,89 @@
         <w:tc>
           <w:tcPr>
             <w:tcW w:w="2263" w:type="dxa"/>
+            <w:shd w:val="clear" w:color="auto" w:fill="BFBFBF" w:themeFill="background1" w:themeFillShade="BF"/>
+            <w:tcMar>
+              <w:top w:w="28" w:type="dxa"/>
+              <w:left w:w="57" w:type="dxa"/>
+              <w:bottom w:w="28" w:type="dxa"/>
+              <w:right w:w="57" w:type="dxa"/>
+            </w:tcMar>
+            <w:vAlign w:val="center"/>
+          </w:tcPr>
+          <w:p>
+            <w:pPr>
+              <w:rPr>
+                <w:b/>
+                <w:szCs w:val="20"/>
+                <w:lang w:val="en-US"/>
+              </w:rPr>
+            </w:pPr>
+            <w:bookmarkStart w:id="13" w:name="_Hlk160540185"/>
+            <w:r>
+              <w:rPr>
+                <w:b/>
+                <w:szCs w:val="20"/>
+                <w:lang w:val="en-US"/>
+              </w:rPr>
+              <w:t>Documentation</w:t>
+            </w:r>
+          </w:p>
+        </w:tc>
+        <w:tc>
+          <w:tcPr>
+            <w:tcW w:w="6521" w:type="dxa"/>
+            <w:gridSpan w:val="5"/>
+            <w:shd w:val="clear" w:color="auto" w:fill="BFBFBF" w:themeFill="background1" w:themeFillShade="BF"/>
+            <w:tcMar>
+              <w:top w:w="28" w:type="dxa"/>
+              <w:left w:w="57" w:type="dxa"/>
+              <w:bottom w:w="28" w:type="dxa"/>
+              <w:right w:w="57" w:type="dxa"/>
+            </w:tcMar>
+            <w:vAlign w:val="center"/>
+          </w:tcPr>
+          <w:p>
+            <w:pPr>
+              <w:rPr>
+                <w:b/>
+                <w:szCs w:val="20"/>
+                <w:lang w:val="en-US"/>
+              </w:rPr>
+            </w:pPr>
+            <w:r>
+              <w:rPr>
+                <w:b/>
+                <w:szCs w:val="20"/>
+                <w:lang w:val="en-GB"/>
+              </w:rPr>
+              <w:t xml:space="preserve">Author </w:t>
+            </w:r>
+            <w:r>
+              <w:rPr>
+                <w:b/>
+                <w:szCs w:val="20"/>
+                <w:lang w:val="en-GB"/>
+              </w:rPr>
+              <w:t xml:space="preserve">Initials, </w:t>
+            </w:r>
+            <w:r>
+              <w:rPr>
+                <w:szCs w:val="20"/>
+                <w:lang w:val="en-GB"/>
+              </w:rPr>
+              <w:t>Responsibility decreasing from left to right</w:t>
+            </w:r>
+          </w:p>
+        </w:tc>
+      </w:tr>
+      <w:bookmarkEnd w:id="13"/>
+      <w:tr>
+        <w:trPr>
+          <w:trHeight w:val="264"/>
+        </w:trPr>
+        <w:tc>
+          <w:tcPr>
+            <w:tcW w:w="2263" w:type="dxa"/>
             <w:tcMar>
               <w:top w:w="28" w:type="dxa"/>
               <w:left w:w="57" w:type="dxa"/>
@@ -4845,7 +4702,8 @@
                 <w:szCs w:val="20"/>
                 <w:lang w:val="en-US"/>
               </w:rPr>
-              <w:t>Example Gallery</w:t>
+              <w:lastRenderedPageBreak/>
+              <w:t>README</w:t>
             </w:r>
           </w:p>
         </w:tc>
@@ -4998,6 +4856,159 @@
                 <w:szCs w:val="20"/>
                 <w:lang w:val="en-US"/>
               </w:rPr>
+              <w:t>Example Gallery</w:t>
+            </w:r>
+          </w:p>
+        </w:tc>
+        <w:tc>
+          <w:tcPr>
+            <w:tcW w:w="782" w:type="dxa"/>
+            <w:tcMar>
+              <w:top w:w="28" w:type="dxa"/>
+              <w:left w:w="57" w:type="dxa"/>
+              <w:bottom w:w="28" w:type="dxa"/>
+              <w:right w:w="57" w:type="dxa"/>
+            </w:tcMar>
+            <w:vAlign w:val="center"/>
+          </w:tcPr>
+          <w:p>
+            <w:pPr>
+              <w:jc w:val="center"/>
+              <w:rPr>
+                <w:b/>
+                <w:szCs w:val="20"/>
+                <w:u w:val="single"/>
+                <w:lang w:val="en-US"/>
+              </w:rPr>
+            </w:pPr>
+            <w:r>
+              <w:rPr>
+                <w:szCs w:val="20"/>
+                <w:u w:val="single"/>
+                <w:lang w:val="en-US"/>
+              </w:rPr>
+              <w:t>MK</w:t>
+            </w:r>
+          </w:p>
+        </w:tc>
+        <w:tc>
+          <w:tcPr>
+            <w:tcW w:w="1435" w:type="dxa"/>
+            <w:tcMar>
+              <w:top w:w="28" w:type="dxa"/>
+              <w:left w:w="57" w:type="dxa"/>
+              <w:bottom w:w="28" w:type="dxa"/>
+              <w:right w:w="57" w:type="dxa"/>
+            </w:tcMar>
+            <w:vAlign w:val="center"/>
+          </w:tcPr>
+          <w:p>
+            <w:pPr>
+              <w:jc w:val="center"/>
+              <w:rPr>
+                <w:b/>
+                <w:szCs w:val="20"/>
+                <w:lang w:val="en-US"/>
+              </w:rPr>
+            </w:pPr>
+          </w:p>
+        </w:tc>
+        <w:tc>
+          <w:tcPr>
+            <w:tcW w:w="1435" w:type="dxa"/>
+            <w:tcMar>
+              <w:top w:w="28" w:type="dxa"/>
+              <w:left w:w="57" w:type="dxa"/>
+              <w:bottom w:w="28" w:type="dxa"/>
+              <w:right w:w="57" w:type="dxa"/>
+            </w:tcMar>
+            <w:vAlign w:val="center"/>
+          </w:tcPr>
+          <w:p>
+            <w:pPr>
+              <w:jc w:val="center"/>
+              <w:rPr>
+                <w:b/>
+                <w:szCs w:val="20"/>
+                <w:lang w:val="en-US"/>
+              </w:rPr>
+            </w:pPr>
+          </w:p>
+        </w:tc>
+        <w:tc>
+          <w:tcPr>
+            <w:tcW w:w="1435" w:type="dxa"/>
+            <w:tcMar>
+              <w:top w:w="28" w:type="dxa"/>
+              <w:left w:w="57" w:type="dxa"/>
+              <w:bottom w:w="28" w:type="dxa"/>
+              <w:right w:w="57" w:type="dxa"/>
+            </w:tcMar>
+            <w:vAlign w:val="center"/>
+          </w:tcPr>
+          <w:p>
+            <w:pPr>
+              <w:jc w:val="center"/>
+              <w:rPr>
+                <w:b/>
+                <w:szCs w:val="20"/>
+                <w:lang w:val="en-US"/>
+              </w:rPr>
+            </w:pPr>
+          </w:p>
+        </w:tc>
+        <w:tc>
+          <w:tcPr>
+            <w:tcW w:w="1434" w:type="dxa"/>
+            <w:tcMar>
+              <w:top w:w="28" w:type="dxa"/>
+              <w:left w:w="57" w:type="dxa"/>
+              <w:bottom w:w="28" w:type="dxa"/>
+              <w:right w:w="57" w:type="dxa"/>
+            </w:tcMar>
+            <w:vAlign w:val="center"/>
+          </w:tcPr>
+          <w:p>
+            <w:pPr>
+              <w:jc w:val="center"/>
+              <w:rPr>
+                <w:b/>
+                <w:szCs w:val="20"/>
+                <w:lang w:val="en-US"/>
+              </w:rPr>
+            </w:pPr>
+          </w:p>
+        </w:tc>
+      </w:tr>
+      <w:tr>
+        <w:trPr>
+          <w:trHeight w:val="264"/>
+        </w:trPr>
+        <w:tc>
+          <w:tcPr>
+            <w:tcW w:w="2263" w:type="dxa"/>
+            <w:tcMar>
+              <w:top w:w="28" w:type="dxa"/>
+              <w:left w:w="57" w:type="dxa"/>
+              <w:bottom w:w="28" w:type="dxa"/>
+              <w:right w:w="57" w:type="dxa"/>
+            </w:tcMar>
+            <w:vAlign w:val="center"/>
+          </w:tcPr>
+          <w:p>
+            <w:pPr>
+              <w:rPr>
+                <w:bCs/>
+                <w:szCs w:val="20"/>
+                <w:lang w:val="en-US"/>
+              </w:rPr>
+            </w:pPr>
+            <w:r>
+              <w:rPr>
+                <w:bCs/>
+                <w:szCs w:val="20"/>
+                <w:lang w:val="en-US"/>
+              </w:rPr>
               <w:t>Features</w:t>
             </w:r>
           </w:p>
@@ -5023,7 +5034,7 @@
                 <w:lang w:val="en-US"/>
               </w:rPr>
             </w:pPr>
-            <w:bookmarkStart w:id="13" w:name="OLE_LINK37"/>
+            <w:bookmarkStart w:id="14" w:name="OLE_LINK37"/>
             <w:r>
               <w:rPr>
                 <w:szCs w:val="20"/>
@@ -5032,7 +5043,7 @@
               </w:rPr>
               <w:t>MK</w:t>
             </w:r>
-            <w:bookmarkEnd w:id="13"/>
+            <w:bookmarkEnd w:id="14"/>
           </w:p>
         </w:tc>
         <w:tc>
@@ -5537,7 +5548,7 @@
           <w:lang w:val="en-US"/>
         </w:rPr>
       </w:pPr>
-      <w:bookmarkStart w:id="14" w:name="OLE_LINK59"/>
+      <w:bookmarkStart w:id="15" w:name="OLE_LINK59"/>
       <w:r>
         <w:rPr>
           <w:rFonts w:cs="Courier New"/>
@@ -5773,8 +5784,8 @@
         <w:t>.</w:t>
       </w:r>
     </w:p>
-    <w:bookmarkEnd w:id="8"/>
-    <w:bookmarkEnd w:id="14"/>
+    <w:bookmarkEnd w:id="9"/>
+    <w:bookmarkEnd w:id="15"/>
     <w:p>
       <w:pPr>
         <w:spacing w:after="100"/>
@@ -5834,7 +5845,7 @@
                 <w:lang w:val="en-US"/>
               </w:rPr>
             </w:pPr>
-            <w:bookmarkStart w:id="15" w:name="OLE_LINK43"/>
+            <w:bookmarkStart w:id="16" w:name="OLE_LINK43"/>
             <w:r>
               <w:rPr>
                 <w:b/>
@@ -5859,8 +5870,8 @@
               </w:rPr>
               <w:t>3: Research Letter (published</w:t>
             </w:r>
-            <w:bookmarkStart w:id="16" w:name="_Hlk151049267"/>
-            <w:bookmarkStart w:id="17" w:name="OLE_LINK45"/>
+            <w:bookmarkStart w:id="17" w:name="_Hlk151049267"/>
+            <w:bookmarkStart w:id="18" w:name="OLE_LINK45"/>
             <w:r>
               <w:rPr>
                 <w:b/>
@@ -5879,8 +5890,8 @@
                 <w:lang w:val="en-US"/>
               </w:rPr>
             </w:pPr>
-            <w:bookmarkStart w:id="18" w:name="_Hlk162012751"/>
-            <w:bookmarkStart w:id="19" w:name="OLE_LINK201"/>
+            <w:bookmarkStart w:id="19" w:name="_Hlk162012751"/>
+            <w:bookmarkStart w:id="20" w:name="OLE_LINK201"/>
             <w:r>
               <w:rPr>
                 <w:szCs w:val="20"/>
@@ -5904,24 +5915,24 @@
               </w:rPr>
               <w:t xml:space="preserve"> </w:t>
             </w:r>
+            <w:bookmarkEnd w:id="19"/>
+            <w:bookmarkEnd w:id="20"/>
+            <w:r>
+              <w:rPr>
+                <w:szCs w:val="20"/>
+                <w:lang w:val="en-US"/>
+              </w:rPr>
+              <w:t>(DSM)</w:t>
+            </w:r>
+            <w:r>
+              <w:rPr>
+                <w:szCs w:val="20"/>
+                <w:lang w:val="en-US"/>
+              </w:rPr>
+              <w:t xml:space="preserve">, </w:t>
+            </w:r>
+            <w:bookmarkEnd w:id="17"/>
             <w:bookmarkEnd w:id="18"/>
-            <w:bookmarkEnd w:id="19"/>
-            <w:r>
-              <w:rPr>
-                <w:szCs w:val="20"/>
-                <w:lang w:val="en-US"/>
-              </w:rPr>
-              <w:t>(DSM)</w:t>
-            </w:r>
-            <w:r>
-              <w:rPr>
-                <w:szCs w:val="20"/>
-                <w:lang w:val="en-US"/>
-              </w:rPr>
-              <w:t xml:space="preserve">, </w:t>
-            </w:r>
-            <w:bookmarkEnd w:id="16"/>
-            <w:bookmarkEnd w:id="17"/>
             <w:r>
               <w:rPr>
                 <w:szCs w:val="20"/>
@@ -6022,8 +6033,8 @@
               </w:rPr>
               <w:t xml:space="preserve">, Regina Ebert &amp; </w:t>
             </w:r>
-            <w:bookmarkStart w:id="20" w:name="OLE_LINK46"/>
-            <w:bookmarkStart w:id="21" w:name="OLE_LINK16"/>
+            <w:bookmarkStart w:id="21" w:name="OLE_LINK46"/>
+            <w:bookmarkStart w:id="22" w:name="OLE_LINK16"/>
             <w:r>
               <w:rPr>
                 <w:szCs w:val="20"/>
@@ -6047,8 +6058,8 @@
               </w:rPr>
               <w:t xml:space="preserve"> </w:t>
             </w:r>
-            <w:bookmarkEnd w:id="20"/>
             <w:bookmarkEnd w:id="21"/>
+            <w:bookmarkEnd w:id="22"/>
             <w:r>
               <w:rPr>
                 <w:szCs w:val="20"/>
@@ -6056,7 +6067,7 @@
               </w:rPr>
               <w:t xml:space="preserve">(2023): </w:t>
             </w:r>
-            <w:bookmarkStart w:id="22" w:name="OLE_LINK98"/>
+            <w:bookmarkStart w:id="23" w:name="OLE_LINK98"/>
             <w:r>
               <w:rPr>
                 <w:szCs w:val="20"/>
@@ -6080,7 +6091,7 @@
               </w:rPr>
               <w:t>-associated genes as prognostic indicators of multiple myeloma patient survival</w:t>
             </w:r>
-            <w:bookmarkEnd w:id="22"/>
+            <w:bookmarkEnd w:id="23"/>
             <w:r>
               <w:rPr>
                 <w:szCs w:val="20"/>
@@ -6095,7 +6106,53 @@
                 <w:szCs w:val="20"/>
                 <w:lang w:val="en-US"/>
               </w:rPr>
-              <w:t>Blood Cancer Journal 13:134</w:t>
+              <w:t>Blood Cancer Journal</w:t>
+            </w:r>
+            <w:r>
+              <w:rPr>
+                <w:b/>
+                <w:bCs/>
+                <w:szCs w:val="20"/>
+                <w:lang w:val="en-US"/>
+              </w:rPr>
+              <w:t>,</w:t>
+            </w:r>
+            <w:r>
+              <w:rPr>
+                <w:b/>
+                <w:bCs/>
+                <w:szCs w:val="20"/>
+                <w:lang w:val="en-US"/>
+              </w:rPr>
+              <w:t xml:space="preserve"> </w:t>
+            </w:r>
+            <w:r>
+              <w:rPr>
+                <w:szCs w:val="20"/>
+                <w:lang w:val="en-US"/>
+              </w:rPr>
+              <w:t>13:134</w:t>
+            </w:r>
+            <w:r>
+              <w:rPr>
+                <w:szCs w:val="20"/>
+                <w:lang w:val="en-US"/>
+              </w:rPr>
+              <w:t>,</w:t>
+            </w:r>
+            <w:r>
+              <w:rPr>
+                <w:szCs w:val="20"/>
+                <w:lang w:val="en-US"/>
+              </w:rPr>
+              <w:t xml:space="preserve"> </w:t>
+            </w:r>
+            <w:r>
+              <w:rPr>
+                <w:szCs w:val="20"/>
+                <w:lang w:val="en-US"/>
+              </w:rPr>
+              <w:t>https://doi.org/10.1038/s41408-023-00907-6</w:t>
             </w:r>
           </w:p>
         </w:tc>
@@ -6200,7 +6257,7 @@
                 <w:lang w:val="en-US"/>
               </w:rPr>
             </w:pPr>
-            <w:bookmarkStart w:id="23" w:name="_Hlk151642216"/>
+            <w:bookmarkStart w:id="24" w:name="_Hlk151642216"/>
             <w:r>
               <w:rPr>
                 <w:szCs w:val="20"/>
@@ -6330,7 +6387,7 @@
           </w:p>
         </w:tc>
       </w:tr>
-      <w:bookmarkEnd w:id="23"/>
+      <w:bookmarkEnd w:id="24"/>
       <w:tr>
         <w:tc>
           <w:tcPr>
@@ -6654,7 +6711,7 @@
                 <w:lang w:val="en-US"/>
               </w:rPr>
             </w:pPr>
-            <w:bookmarkStart w:id="24" w:name="_Hlk151642717"/>
+            <w:bookmarkStart w:id="25" w:name="_Hlk151642717"/>
             <w:r>
               <w:rPr>
                 <w:szCs w:val="20"/>
@@ -6793,7 +6850,7 @@
           </w:p>
         </w:tc>
       </w:tr>
-      <w:bookmarkEnd w:id="24"/>
+      <w:bookmarkEnd w:id="25"/>
       <w:tr>
         <w:trPr>
           <w:trHeight w:val="264"/>
@@ -7030,8 +7087,8 @@
           <w:lang w:val="en-US"/>
         </w:rPr>
       </w:pPr>
-      <w:bookmarkStart w:id="25" w:name="OLE_LINK51"/>
-      <w:bookmarkStart w:id="26" w:name="OLE_LINK52"/>
+      <w:bookmarkStart w:id="26" w:name="OLE_LINK51"/>
+      <w:bookmarkStart w:id="27" w:name="OLE_LINK52"/>
       <w:r>
         <w:rPr>
           <w:rFonts w:cs="Courier New"/>
@@ -7066,8 +7123,8 @@
         </w:rPr>
         <w:t xml:space="preserve">Martin Kuric </w:t>
       </w:r>
-      <w:bookmarkEnd w:id="25"/>
       <w:bookmarkEnd w:id="26"/>
+      <w:bookmarkEnd w:id="27"/>
       <w:r>
         <w:rPr>
           <w:rFonts w:cs="Courier New"/>
@@ -7077,7 +7134,7 @@
         <w:t>plotted multidimensional diagrams using python and fine-adjusted them using professional design software (Affinity Publisher, Serif Ltd).</w:t>
       </w:r>
     </w:p>
-    <w:bookmarkEnd w:id="15"/>
+    <w:bookmarkEnd w:id="16"/>
     <w:p>
       <w:pPr>
         <w:spacing w:after="100"/>
@@ -7138,8 +7195,8 @@
                 <w:lang w:val="en-US"/>
               </w:rPr>
             </w:pPr>
-            <w:bookmarkStart w:id="27" w:name="_Hlk160543085"/>
-            <w:bookmarkStart w:id="28" w:name="OLE_LINK61"/>
+            <w:bookmarkStart w:id="28" w:name="_Hlk160543085"/>
+            <w:bookmarkStart w:id="29" w:name="OLE_LINK61"/>
             <w:r>
               <w:rPr>
                 <w:b/>
@@ -7477,8 +7534,8 @@
               </w:rPr>
               <w:t xml:space="preserve">Kamal Mustafa, Regina Ebert, and </w:t>
             </w:r>
-            <w:bookmarkStart w:id="29" w:name="OLE_LINK13"/>
-            <w:bookmarkStart w:id="30" w:name="OLE_LINK15"/>
+            <w:bookmarkStart w:id="30" w:name="OLE_LINK13"/>
+            <w:bookmarkStart w:id="31" w:name="OLE_LINK15"/>
             <w:r>
               <w:rPr>
                 <w:rFonts w:cs="Arial"/>
@@ -7513,8 +7570,8 @@
               </w:rPr>
               <w:t xml:space="preserve"> </w:t>
             </w:r>
-            <w:bookmarkEnd w:id="29"/>
             <w:bookmarkEnd w:id="30"/>
+            <w:bookmarkEnd w:id="31"/>
             <w:r>
               <w:rPr>
                 <w:szCs w:val="20"/>
@@ -7931,7 +7988,7 @@
                 <w:lang w:val="en-US"/>
               </w:rPr>
             </w:pPr>
-            <w:bookmarkStart w:id="31" w:name="OLE_LINK129"/>
+            <w:bookmarkStart w:id="32" w:name="OLE_LINK129"/>
             <w:r>
               <w:rPr>
                 <w:szCs w:val="20"/>
@@ -7939,7 +7996,7 @@
               </w:rPr>
               <w:t>FJ</w:t>
             </w:r>
-            <w:bookmarkEnd w:id="31"/>
+            <w:bookmarkEnd w:id="32"/>
           </w:p>
         </w:tc>
         <w:tc>
@@ -8112,14 +8169,7 @@
                 <w:szCs w:val="20"/>
                 <w:lang w:val="en-US"/>
               </w:rPr>
-              <w:t>F</w:t>
-            </w:r>
-            <w:r>
-              <w:rPr>
-                <w:szCs w:val="20"/>
-                <w:lang w:val="en-US"/>
-              </w:rPr>
-              <w:t>J</w:t>
+              <w:t>FJ</w:t>
             </w:r>
           </w:p>
         </w:tc>
@@ -8652,7 +8702,7 @@
                 <w:lang w:val="en-US"/>
               </w:rPr>
             </w:pPr>
-            <w:bookmarkStart w:id="32" w:name="_Hlk160544660"/>
+            <w:bookmarkStart w:id="33" w:name="_Hlk160544660"/>
             <w:r>
               <w:rPr>
                 <w:szCs w:val="20"/>
@@ -8824,7 +8874,7 @@
           </w:p>
         </w:tc>
       </w:tr>
-      <w:bookmarkEnd w:id="32"/>
+      <w:bookmarkEnd w:id="33"/>
       <w:tr>
         <w:trPr>
           <w:trHeight w:val="230"/>
@@ -9152,8 +9202,8 @@
         </w:rPr>
       </w:pPr>
     </w:p>
-    <w:bookmarkEnd w:id="27"/>
     <w:bookmarkEnd w:id="28"/>
+    <w:bookmarkEnd w:id="29"/>
     <w:p>
       <w:pPr>
         <w:spacing w:after="100"/>
@@ -9255,10 +9305,10 @@
                 <w:lang w:val="en-US"/>
               </w:rPr>
             </w:pPr>
-            <w:bookmarkStart w:id="33" w:name="OLE_LINK85"/>
-            <w:bookmarkStart w:id="34" w:name="OLE_LINK86"/>
-            <w:bookmarkStart w:id="35" w:name="OLE_LINK95"/>
-            <w:bookmarkStart w:id="36" w:name="OLE_LINK208"/>
+            <w:bookmarkStart w:id="34" w:name="OLE_LINK85"/>
+            <w:bookmarkStart w:id="35" w:name="OLE_LINK86"/>
+            <w:bookmarkStart w:id="36" w:name="OLE_LINK95"/>
+            <w:bookmarkStart w:id="37" w:name="OLE_LINK208"/>
             <w:proofErr w:type="spellStart"/>
             <w:r>
               <w:rPr>
@@ -9277,10 +9327,10 @@
               </w:rPr>
               <w:t xml:space="preserve"> Evers</w:t>
             </w:r>
-            <w:bookmarkEnd w:id="33"/>
             <w:bookmarkEnd w:id="34"/>
             <w:bookmarkEnd w:id="35"/>
             <w:bookmarkEnd w:id="36"/>
+            <w:bookmarkEnd w:id="37"/>
             <w:r>
               <w:rPr>
                 <w:rFonts w:cs="Arial"/>
@@ -9545,6 +9595,8 @@
               </w:rPr>
               <w:t xml:space="preserve"> (2023): </w:t>
             </w:r>
+            <w:bookmarkStart w:id="38" w:name="OLE_LINK48"/>
+            <w:bookmarkStart w:id="39" w:name="OLE_LINK49"/>
             <w:r>
               <w:rPr>
                 <w:rFonts w:cs="Arial"/>
@@ -9553,6 +9605,8 @@
               </w:rPr>
               <w:t>Prognostic value of extracellular matrix gene mutations and expression in multiple myeloma</w:t>
             </w:r>
+            <w:bookmarkEnd w:id="38"/>
+            <w:bookmarkEnd w:id="39"/>
             <w:r>
               <w:rPr>
                 <w:rFonts w:cs="Arial"/>
@@ -9577,7 +9631,52 @@
                 <w:szCs w:val="20"/>
                 <w:lang w:val="en-GB"/>
               </w:rPr>
-              <w:t>Blood Cancer J. 13(1):43</w:t>
+              <w:t>Blood Cancer J.</w:t>
+            </w:r>
+            <w:r>
+              <w:rPr>
+                <w:rFonts w:ascii="Helvetica" w:hAnsi="Helvetica" w:cs="Helvetica"/>
+                <w:color w:val="141413"/>
+                <w:szCs w:val="20"/>
+                <w:lang w:val="en-GB"/>
+              </w:rPr>
+              <w:t>,</w:t>
+            </w:r>
+            <w:r>
+              <w:rPr>
+                <w:rFonts w:ascii="Helvetica" w:hAnsi="Helvetica" w:cs="Helvetica"/>
+                <w:color w:val="141413"/>
+                <w:szCs w:val="20"/>
+                <w:lang w:val="en-GB"/>
+              </w:rPr>
+              <w:t xml:space="preserve"> </w:t>
+            </w:r>
+            <w:r>
+              <w:rPr>
+                <w:rFonts w:ascii="Helvetica" w:hAnsi="Helvetica" w:cs="Helvetica"/>
+                <w:color w:val="141413"/>
+                <w:szCs w:val="20"/>
+                <w:lang w:val="en-GB"/>
+              </w:rPr>
+              <w:t>13(1):43</w:t>
+            </w:r>
+            <w:r>
+              <w:rPr>
+                <w:rFonts w:ascii="Helvetica" w:hAnsi="Helvetica" w:cs="Helvetica"/>
+                <w:color w:val="141413"/>
+                <w:szCs w:val="20"/>
+                <w:lang w:val="en-GB"/>
+              </w:rPr>
+              <w:t xml:space="preserve">, </w:t>
+            </w:r>
+            <w:r>
+              <w:rPr>
+                <w:rFonts w:ascii="Helvetica" w:hAnsi="Helvetica" w:cs="Helvetica"/>
+                <w:color w:val="141413"/>
+                <w:szCs w:val="20"/>
+                <w:lang w:val="en-US"/>
+              </w:rPr>
+              <w:t>https://doi.org/10.1038/s41408-023-00817-7</w:t>
             </w:r>
           </w:p>
         </w:tc>
@@ -11406,7 +11505,6 @@
   <w:style w:type="character" w:default="1" w:styleId="DefaultParagraphFont">
     <w:name w:val="Default Paragraph Font"/>
     <w:uiPriority w:val="1"/>
-    <w:semiHidden/>
     <w:unhideWhenUsed/>
   </w:style>
   <w:style w:type="table" w:default="1" w:styleId="TableNormal">

</xml_diff>